<commit_message>
Finish docs without uml
</commit_message>
<xml_diff>
--- a/A23 Ex03 OmerCohenShor 207423906 RavidYael 206782666/docs/A23 Ex03 Omer 207423906 Ravid 206782666.docx
+++ b/A23 Ex03 OmerCohenShor 207423906 RavidYael 206782666/docs/A23 Ex03 Omer 207423906 Ravid 206782666.docx
@@ -1007,27 +1007,6 @@
       <w:pPr>
         <w:spacing w:after="0" w:line="240" w:lineRule="auto"/>
         <w:ind w:right="-426"/>
-        <w:rPr>
-          <w:rtl/>
-        </w:rPr>
-      </w:pPr>
-    </w:p>
-    <w:p>
-      <w:pPr>
-        <w:spacing w:after="0" w:line="240" w:lineRule="auto"/>
-        <w:ind w:right="-426"/>
-        <w:rPr>
-          <w:rtl/>
-        </w:rPr>
-      </w:pPr>
-    </w:p>
-    <w:p>
-      <w:pPr>
-        <w:spacing w:after="0" w:line="240" w:lineRule="auto"/>
-        <w:ind w:right="-426"/>
-        <w:rPr>
-          <w:rtl/>
-        </w:rPr>
       </w:pPr>
     </w:p>
     <w:p>
@@ -1433,7 +1412,25 @@
           <w:szCs w:val="24"/>
           <w:rtl/>
         </w:rPr>
-        <w:t xml:space="preserve"> באופן הבא:</w:t>
+        <w:t xml:space="preserve"> </w:t>
+      </w:r>
+      <w:r>
+        <w:rPr>
+          <w:rFonts w:hint="cs"/>
+          <w:sz w:val="24"/>
+          <w:szCs w:val="24"/>
+          <w:rtl/>
+        </w:rPr>
+        <w:t>כך</w:t>
+      </w:r>
+      <w:r>
+        <w:rPr>
+          <w:rFonts w:hint="cs"/>
+          <w:sz w:val="24"/>
+          <w:szCs w:val="24"/>
+          <w:rtl/>
+        </w:rPr>
+        <w:t>:</w:t>
       </w:r>
     </w:p>
     <w:p>
@@ -2384,6 +2381,32 @@
           <w:sz w:val="24"/>
           <w:szCs w:val="24"/>
           <w:u w:val="single"/>
+        </w:rPr>
+      </w:pPr>
+    </w:p>
+    <w:p>
+      <w:pPr>
+        <w:spacing w:after="0" w:line="240" w:lineRule="auto"/>
+        <w:ind w:right="720"/>
+        <w:rPr>
+          <w:b/>
+          <w:bCs/>
+          <w:sz w:val="24"/>
+          <w:szCs w:val="24"/>
+          <w:u w:val="single"/>
+        </w:rPr>
+      </w:pPr>
+    </w:p>
+    <w:p>
+      <w:pPr>
+        <w:spacing w:after="0" w:line="240" w:lineRule="auto"/>
+        <w:ind w:right="720"/>
+        <w:rPr>
+          <w:b/>
+          <w:bCs/>
+          <w:sz w:val="24"/>
+          <w:szCs w:val="24"/>
+          <w:u w:val="single"/>
           <w:rtl/>
         </w:rPr>
       </w:pPr>
@@ -2417,6 +2440,7 @@
           <w:szCs w:val="32"/>
           <w:rtl/>
         </w:rPr>
+        <w:lastRenderedPageBreak/>
         <w:t xml:space="preserve">תבנית מס' 2 </w:t>
       </w:r>
       <w:r>
@@ -3691,29 +3715,7 @@
           <w:szCs w:val="24"/>
           <w:rtl/>
         </w:rPr>
-        <w:t>המחלק</w:t>
-      </w:r>
-      <w:r>
-        <w:rPr>
-          <w:rFonts w:hint="cs"/>
-          <w:b/>
-          <w:bCs/>
-          <w:sz w:val="24"/>
-          <w:szCs w:val="24"/>
-          <w:rtl/>
-        </w:rPr>
-        <w:t>ות</w:t>
-      </w:r>
-      <w:r>
-        <w:rPr>
-          <w:rFonts w:hint="cs"/>
-          <w:b/>
-          <w:bCs/>
-          <w:sz w:val="24"/>
-          <w:szCs w:val="24"/>
-          <w:rtl/>
-        </w:rPr>
-        <w:t xml:space="preserve"> </w:t>
+        <w:t xml:space="preserve">המחלקות </w:t>
       </w:r>
       <w:r>
         <w:rPr>
@@ -3779,7 +3781,16 @@
           <w:sz w:val="24"/>
           <w:szCs w:val="24"/>
         </w:rPr>
-        <w:t>City</w:t>
+        <w:t>CityFilterStrategy’,</w:t>
+      </w:r>
+      <w:r>
+        <w:rPr>
+          <w:b/>
+          <w:bCs/>
+          <w:sz w:val="24"/>
+          <w:szCs w:val="24"/>
+        </w:rPr>
+        <w:t xml:space="preserve"> ‘</w:t>
       </w:r>
       <w:r>
         <w:rPr>
@@ -3791,7 +3802,16 @@
           <w:sz w:val="24"/>
           <w:szCs w:val="24"/>
         </w:rPr>
-        <w:t>FilterStrategy’</w:t>
+        <w:t xml:space="preserve">AgeFilterStrategy’ </w:t>
+      </w:r>
+      <w:r>
+        <w:rPr>
+          <w:b/>
+          <w:bCs/>
+          <w:sz w:val="24"/>
+          <w:szCs w:val="24"/>
+        </w:rPr>
+        <w:t>‘</w:t>
       </w:r>
       <w:r>
         <w:rPr>
@@ -3803,16 +3823,7 @@
           <w:sz w:val="24"/>
           <w:szCs w:val="24"/>
         </w:rPr>
-        <w:t>,</w:t>
-      </w:r>
-      <w:r>
-        <w:rPr>
-          <w:b/>
-          <w:bCs/>
-          <w:sz w:val="24"/>
-          <w:szCs w:val="24"/>
-        </w:rPr>
-        <w:t xml:space="preserve"> </w:t>
+        <w:t xml:space="preserve">JobFilterStrategy’, </w:t>
       </w:r>
       <w:r>
         <w:rPr>
@@ -3833,7 +3844,7 @@
           <w:sz w:val="24"/>
           <w:szCs w:val="24"/>
         </w:rPr>
-        <w:t xml:space="preserve">AgeFilterStrategy’ </w:t>
+        <w:t xml:space="preserve">TeamFilterStrategy’, </w:t>
       </w:r>
       <w:r>
         <w:rPr>
@@ -3854,10 +3865,11 @@
           <w:sz w:val="24"/>
           <w:szCs w:val="24"/>
         </w:rPr>
-        <w:t>Job</w:t>
-      </w:r>
-      <w:r>
-        <w:rPr>
+        <w:t>StudyFilterStrategy’</w:t>
+      </w:r>
+      <w:r>
+        <w:rPr>
+          <w:rFonts w:hint="cs"/>
           <w:b/>
           <w:bCs/>
           <w:i/>
@@ -3865,11 +3877,13 @@
           <w:color w:val="002060"/>
           <w:sz w:val="24"/>
           <w:szCs w:val="24"/>
-        </w:rPr>
-        <w:t>FilterStrategy’,</w:t>
-      </w:r>
-      <w:r>
-        <w:rPr>
+          <w:rtl/>
+        </w:rPr>
+        <w:t xml:space="preserve"> </w:t>
+      </w:r>
+      <w:r>
+        <w:rPr>
+          <w:rFonts w:hint="cs"/>
           <w:b/>
           <w:bCs/>
           <w:i/>
@@ -3877,135 +3891,20 @@
           <w:color w:val="002060"/>
           <w:sz w:val="24"/>
           <w:szCs w:val="24"/>
+          <w:rtl/>
         </w:rPr>
         <w:t xml:space="preserve"> </w:t>
       </w:r>
       <w:r>
         <w:rPr>
-          <w:b/>
-          <w:bCs/>
-          <w:sz w:val="24"/>
-          <w:szCs w:val="24"/>
-        </w:rPr>
-        <w:t>‘</w:t>
-      </w:r>
-      <w:r>
-        <w:rPr>
-          <w:b/>
-          <w:bCs/>
-          <w:i/>
-          <w:iCs/>
-          <w:color w:val="002060"/>
-          <w:sz w:val="24"/>
-          <w:szCs w:val="24"/>
-        </w:rPr>
-        <w:t>Team</w:t>
-      </w:r>
-      <w:r>
-        <w:rPr>
-          <w:b/>
-          <w:bCs/>
-          <w:i/>
-          <w:iCs/>
-          <w:color w:val="002060"/>
-          <w:sz w:val="24"/>
-          <w:szCs w:val="24"/>
-        </w:rPr>
-        <w:t xml:space="preserve">FilterStrategy’, </w:t>
-      </w:r>
-      <w:r>
-        <w:rPr>
-          <w:b/>
-          <w:bCs/>
-          <w:sz w:val="24"/>
-          <w:szCs w:val="24"/>
-        </w:rPr>
-        <w:t>‘</w:t>
-      </w:r>
-      <w:r>
-        <w:rPr>
-          <w:b/>
-          <w:bCs/>
-          <w:i/>
-          <w:iCs/>
-          <w:color w:val="002060"/>
-          <w:sz w:val="24"/>
-          <w:szCs w:val="24"/>
-        </w:rPr>
-        <w:t>Study</w:t>
-      </w:r>
-      <w:r>
-        <w:rPr>
-          <w:b/>
-          <w:bCs/>
-          <w:i/>
-          <w:iCs/>
-          <w:color w:val="002060"/>
-          <w:sz w:val="24"/>
-          <w:szCs w:val="24"/>
-        </w:rPr>
-        <w:t>FilterStrategy’</w:t>
-      </w:r>
-      <w:r>
-        <w:rPr>
-          <w:rFonts w:hint="cs"/>
-          <w:b/>
-          <w:bCs/>
-          <w:i/>
-          <w:iCs/>
-          <w:color w:val="002060"/>
-          <w:sz w:val="24"/>
-          <w:szCs w:val="24"/>
-          <w:rtl/>
-        </w:rPr>
-        <w:t xml:space="preserve"> </w:t>
-      </w:r>
-      <w:r>
-        <w:rPr>
-          <w:rFonts w:hint="cs"/>
-          <w:b/>
-          <w:bCs/>
-          <w:i/>
-          <w:iCs/>
-          <w:color w:val="002060"/>
-          <w:sz w:val="24"/>
-          <w:szCs w:val="24"/>
-          <w:rtl/>
-        </w:rPr>
-        <w:t xml:space="preserve"> </w:t>
-      </w:r>
-      <w:r>
-        <w:rPr>
-          <w:rFonts w:hint="cs"/>
-          <w:b/>
-          <w:bCs/>
-          <w:sz w:val="24"/>
-          <w:szCs w:val="24"/>
-          <w:rtl/>
-        </w:rPr>
-        <w:t>משמש</w:t>
-      </w:r>
-      <w:r>
-        <w:rPr>
-          <w:rFonts w:hint="cs"/>
-          <w:b/>
-          <w:bCs/>
-          <w:sz w:val="24"/>
-          <w:szCs w:val="24"/>
-          <w:rtl/>
-        </w:rPr>
-        <w:t>ו</w:t>
-      </w:r>
-      <w:r>
-        <w:rPr>
-          <w:rFonts w:hint="cs"/>
-          <w:b/>
-          <w:bCs/>
-          <w:sz w:val="24"/>
-          <w:szCs w:val="24"/>
-          <w:rtl/>
-        </w:rPr>
-        <w:t>ת כ</w:t>
+          <w:rFonts w:hint="cs"/>
+          <w:b/>
+          <w:bCs/>
+          <w:sz w:val="24"/>
+          <w:szCs w:val="24"/>
+          <w:rtl/>
+        </w:rPr>
+        <w:t>משמשות כ</w:t>
       </w:r>
       <w:r>
         <w:rPr>
@@ -4348,11 +4247,17 @@
           <w:szCs w:val="24"/>
           <w:rtl/>
         </w:rPr>
-        <w:t>,</w:t>
-      </w:r>
-      <w:r>
-        <w:rPr>
-          <w:rFonts w:hint="cs"/>
+        <w:t xml:space="preserve">, </w:t>
+      </w:r>
+      <w:r>
+        <w:rPr>
+          <w:sz w:val="24"/>
+          <w:szCs w:val="24"/>
+        </w:rPr>
+        <w:t>‘</w:t>
+      </w:r>
+      <w:r>
+        <w:rPr>
           <w:b/>
           <w:bCs/>
           <w:i/>
@@ -4360,19 +4265,12 @@
           <w:color w:val="002060"/>
           <w:sz w:val="24"/>
           <w:szCs w:val="24"/>
-          <w:rtl/>
-        </w:rPr>
-        <w:t xml:space="preserve"> </w:t>
-      </w:r>
-      <w:r>
-        <w:rPr>
-          <w:sz w:val="24"/>
-          <w:szCs w:val="24"/>
-        </w:rPr>
-        <w:t>‘</w:t>
-      </w:r>
-      <w:r>
-        <w:rPr>
+        </w:rPr>
+        <w:t>FriendsFilterer’</w:t>
+      </w:r>
+      <w:r>
+        <w:rPr>
+          <w:rFonts w:hint="cs"/>
           <w:b/>
           <w:bCs/>
           <w:i/>
@@ -4380,8 +4278,18 @@
           <w:color w:val="002060"/>
           <w:sz w:val="24"/>
           <w:szCs w:val="24"/>
-        </w:rPr>
-        <w:t>FriendsFilterer’</w:t>
+          <w:rtl/>
+        </w:rPr>
+        <w:t xml:space="preserve"> </w:t>
+      </w:r>
+      <w:r>
+        <w:rPr>
+          <w:rFonts w:hint="cs"/>
+          <w:sz w:val="24"/>
+          <w:szCs w:val="24"/>
+          <w:rtl/>
+        </w:rPr>
+        <w:t>ובכל</w:t>
       </w:r>
       <w:r>
         <w:rPr>
@@ -4404,7 +4312,7 @@
           <w:szCs w:val="24"/>
           <w:rtl/>
         </w:rPr>
-        <w:t>ובכל</w:t>
+        <w:t>המחלקות</w:t>
       </w:r>
       <w:r>
         <w:rPr>
@@ -4427,7 +4335,7 @@
           <w:szCs w:val="24"/>
           <w:rtl/>
         </w:rPr>
-        <w:t>המחלקות</w:t>
+        <w:t>בתיקיה</w:t>
       </w:r>
       <w:r>
         <w:rPr>
@@ -4445,16 +4353,6 @@
       </w:r>
       <w:r>
         <w:rPr>
-          <w:rFonts w:hint="cs"/>
-          <w:sz w:val="24"/>
-          <w:szCs w:val="24"/>
-          <w:rtl/>
-        </w:rPr>
-        <w:t>בתיקיה</w:t>
-      </w:r>
-      <w:r>
-        <w:rPr>
-          <w:rFonts w:hint="cs"/>
           <w:b/>
           <w:bCs/>
           <w:i/>
@@ -4462,45 +4360,8 @@
           <w:color w:val="002060"/>
           <w:sz w:val="24"/>
           <w:szCs w:val="24"/>
-          <w:rtl/>
-        </w:rPr>
-        <w:t xml:space="preserve"> </w:t>
-      </w:r>
-      <w:r>
-        <w:rPr>
-          <w:b/>
-          <w:bCs/>
-          <w:i/>
-          <w:iCs/>
-          <w:color w:val="002060"/>
-          <w:sz w:val="24"/>
-          <w:szCs w:val="24"/>
-        </w:rPr>
-        <w:t>‘</w:t>
-      </w:r>
-      <w:r>
-        <w:rPr>
-          <w:b/>
-          <w:bCs/>
-          <w:i/>
-          <w:iCs/>
-          <w:color w:val="002060"/>
-          <w:sz w:val="24"/>
-          <w:szCs w:val="24"/>
-        </w:rPr>
-        <w:t>FriendsFilterStrategies</w:t>
-      </w:r>
-      <w:r>
-        <w:rPr>
-          <w:b/>
-          <w:bCs/>
-          <w:i/>
-          <w:iCs/>
-          <w:color w:val="002060"/>
-          <w:sz w:val="24"/>
-          <w:szCs w:val="24"/>
-        </w:rPr>
-        <w:t>’</w:t>
+        </w:rPr>
+        <w:t>‘FriendsFilterStrategies’</w:t>
       </w:r>
       <w:r>
         <w:rPr>
@@ -4827,6 +4688,7 @@
           <w:szCs w:val="32"/>
           <w:rtl/>
         </w:rPr>
+        <w:lastRenderedPageBreak/>
         <w:t xml:space="preserve">תבנית מס' 3 </w:t>
       </w:r>
       <w:r>
@@ -4976,7 +4838,6 @@
         <w:spacing w:after="0" w:line="240" w:lineRule="auto"/>
         <w:ind w:left="360"/>
         <w:rPr>
-          <w:rFonts w:hint="cs"/>
           <w:sz w:val="24"/>
           <w:szCs w:val="24"/>
           <w:rtl/>
@@ -4998,7 +4859,33 @@
           <w:szCs w:val="24"/>
           <w:rtl/>
         </w:rPr>
-        <w:t>, לכן מימשנו שתי מחלקות מתאימות היורשות מ</w:t>
+        <w:t>.</w:t>
+      </w:r>
+      <w:r>
+        <w:rPr>
+          <w:rFonts w:hint="cs"/>
+          <w:sz w:val="24"/>
+          <w:szCs w:val="24"/>
+        </w:rPr>
+        <w:t xml:space="preserve"> </w:t>
+      </w:r>
+      <w:r>
+        <w:rPr>
+          <w:rFonts w:hint="cs"/>
+          <w:sz w:val="24"/>
+          <w:szCs w:val="24"/>
+          <w:rtl/>
+        </w:rPr>
+        <w:t xml:space="preserve">לשם כך </w:t>
+      </w:r>
+      <w:r>
+        <w:rPr>
+          <w:rFonts w:hint="cs"/>
+          <w:sz w:val="24"/>
+          <w:szCs w:val="24"/>
+          <w:rtl/>
+        </w:rPr>
+        <w:t>מימשנו שתי מחלקות מתאימות היורשות מ</w:t>
       </w:r>
       <w:r>
         <w:rPr>
@@ -5014,7 +4901,90 @@
           <w:szCs w:val="24"/>
           <w:rtl/>
         </w:rPr>
-        <w:t xml:space="preserve">. בנוסף נתקלנו בצורך להציג חלק מהתמונות ככאלה ממוסגרות וגם עם שמות (למשל אלבומי התמונות). לשם כך מימשנו מחלקה בשם </w:t>
+        <w:t>, ומוסיפות לו לוגיקה מתאימה</w:t>
+      </w:r>
+      <w:r>
+        <w:rPr>
+          <w:rFonts w:hint="cs"/>
+          <w:sz w:val="24"/>
+          <w:szCs w:val="24"/>
+          <w:rtl/>
+        </w:rPr>
+        <w:t xml:space="preserve">. בנוסף נתקלנו בצורך להציג חלק מהתמונות </w:t>
+      </w:r>
+      <w:r>
+        <w:rPr>
+          <w:rFonts w:hint="cs"/>
+          <w:sz w:val="24"/>
+          <w:szCs w:val="24"/>
+          <w:rtl/>
+        </w:rPr>
+        <w:t>באופן</w:t>
+      </w:r>
+      <w:r>
+        <w:rPr>
+          <w:rFonts w:hint="cs"/>
+          <w:sz w:val="24"/>
+          <w:szCs w:val="24"/>
+          <w:rtl/>
+        </w:rPr>
+        <w:t xml:space="preserve"> ממוסגר וגם עם ש</w:t>
+      </w:r>
+      <w:r>
+        <w:rPr>
+          <w:rFonts w:hint="cs"/>
+          <w:sz w:val="24"/>
+          <w:szCs w:val="24"/>
+          <w:rtl/>
+        </w:rPr>
+        <w:t>ם</w:t>
+      </w:r>
+      <w:r>
+        <w:rPr>
+          <w:rFonts w:hint="cs"/>
+          <w:sz w:val="24"/>
+          <w:szCs w:val="24"/>
+          <w:rtl/>
+        </w:rPr>
+        <w:t xml:space="preserve"> (למשל אלבומי התמונות).</w:t>
+      </w:r>
+    </w:p>
+    <w:p>
+      <w:pPr>
+        <w:spacing w:after="0" w:line="240" w:lineRule="auto"/>
+        <w:ind w:left="360"/>
+        <w:rPr>
+          <w:sz w:val="24"/>
+          <w:szCs w:val="24"/>
+          <w:rtl/>
+        </w:rPr>
+      </w:pPr>
+      <w:r>
+        <w:rPr>
+          <w:rFonts w:hint="cs"/>
+          <w:sz w:val="24"/>
+          <w:szCs w:val="24"/>
+          <w:rtl/>
+        </w:rPr>
+        <w:t>לשם כך מימשנו</w:t>
+      </w:r>
+      <w:r>
+        <w:rPr>
+          <w:rFonts w:hint="cs"/>
+          <w:sz w:val="24"/>
+          <w:szCs w:val="24"/>
+          <w:rtl/>
+        </w:rPr>
+        <w:t xml:space="preserve"> בהתחלה</w:t>
+      </w:r>
+      <w:r>
+        <w:rPr>
+          <w:rFonts w:hint="cs"/>
+          <w:sz w:val="24"/>
+          <w:szCs w:val="24"/>
+          <w:rtl/>
+        </w:rPr>
+        <w:t xml:space="preserve"> מחלקה בשם </w:t>
       </w:r>
       <w:r>
         <w:rPr>
@@ -5043,16 +5013,154 @@
           <w:szCs w:val="24"/>
           <w:rtl/>
         </w:rPr>
-        <w:t xml:space="preserve">השילבה בין 2 התכונות. אולם, שמנו לב שמחלקה זו אינה אקסטנדבילית, וכי עם נרצה בעתיד ליצור תמונה </w:t>
-      </w:r>
-      <w:r>
-        <w:rPr>
-          <w:rFonts w:hint="cs"/>
-          <w:sz w:val="24"/>
-          <w:szCs w:val="24"/>
-          <w:rtl/>
-        </w:rPr>
-        <w:t>מסוג נוסף ולשלב אותה עם האחרות (אחת מהן או שתיהן יחד) לא נוכל לעשות זאת בצורה נוחה. בנוסף ראינו כי מתבצע הרבה שילוב קוד בשיטה זו.</w:t>
+        <w:t xml:space="preserve">השילבה בין 2 התכונות. אולם, שמנו לב שמחלקה זו אינה אקסטנדבילית, </w:t>
+      </w:r>
+      <w:r>
+        <w:rPr>
+          <w:rFonts w:hint="cs"/>
+          <w:sz w:val="24"/>
+          <w:szCs w:val="24"/>
+          <w:rtl/>
+        </w:rPr>
+        <w:t>כלומר, א</w:t>
+      </w:r>
+      <w:r>
+        <w:rPr>
+          <w:rFonts w:hint="cs"/>
+          <w:sz w:val="24"/>
+          <w:szCs w:val="24"/>
+          <w:rtl/>
+        </w:rPr>
+        <w:t xml:space="preserve">ם נרצה בעתיד ליצור תמונה </w:t>
+      </w:r>
+      <w:r>
+        <w:rPr>
+          <w:rFonts w:hint="cs"/>
+          <w:sz w:val="24"/>
+          <w:szCs w:val="24"/>
+          <w:rtl/>
+        </w:rPr>
+        <w:t>מסוג נוסף ולשלב אותה עם האחרות (אחת מהן או שתיהן יחד) לא נוכל לעשות זאת בצורה נוחה</w:t>
+      </w:r>
+      <w:r>
+        <w:rPr>
+          <w:rFonts w:hint="cs"/>
+          <w:sz w:val="24"/>
+          <w:szCs w:val="24"/>
+          <w:rtl/>
+        </w:rPr>
+        <w:t>, ונצטרך ליצור מחלקה נוספת עבור כל קומבינציה.</w:t>
+      </w:r>
+      <w:r>
+        <w:rPr>
+          <w:rFonts w:hint="cs"/>
+          <w:sz w:val="24"/>
+          <w:szCs w:val="24"/>
+          <w:rtl/>
+        </w:rPr>
+        <w:t xml:space="preserve"> בנוסף ראינו כי</w:t>
+      </w:r>
+      <w:r>
+        <w:rPr>
+          <w:rFonts w:hint="cs"/>
+          <w:sz w:val="24"/>
+          <w:szCs w:val="24"/>
+          <w:rtl/>
+        </w:rPr>
+        <w:t xml:space="preserve"> בשיטה זו מתבצעים הרבה</w:t>
+      </w:r>
+      <w:r>
+        <w:rPr>
+          <w:rFonts w:hint="cs"/>
+          <w:sz w:val="24"/>
+          <w:szCs w:val="24"/>
+          <w:rtl/>
+        </w:rPr>
+        <w:t xml:space="preserve"> </w:t>
+      </w:r>
+      <w:r>
+        <w:rPr>
+          <w:rFonts w:hint="cs"/>
+          <w:sz w:val="24"/>
+          <w:szCs w:val="24"/>
+          <w:rtl/>
+        </w:rPr>
+        <w:t>שכפולי</w:t>
+      </w:r>
+      <w:r>
+        <w:rPr>
+          <w:rFonts w:hint="cs"/>
+          <w:sz w:val="24"/>
+          <w:szCs w:val="24"/>
+          <w:rtl/>
+        </w:rPr>
+        <w:t xml:space="preserve"> קוד.</w:t>
+      </w:r>
+    </w:p>
+    <w:p>
+      <w:pPr>
+        <w:spacing w:after="0" w:line="240" w:lineRule="auto"/>
+        <w:ind w:left="360" w:right="720"/>
+        <w:rPr>
+          <w:rFonts w:hint="cs"/>
+          <w:sz w:val="24"/>
+          <w:szCs w:val="24"/>
+          <w:rtl/>
+        </w:rPr>
+      </w:pPr>
+      <w:r>
+        <w:rPr>
+          <w:rFonts w:hint="cs"/>
+          <w:sz w:val="24"/>
+          <w:szCs w:val="24"/>
+          <w:rtl/>
+        </w:rPr>
+        <w:t>בגלל הסיבות הנ"ל החלטנו לממש את המחלקות כפי שמציעה תבנית</w:t>
+      </w:r>
+      <w:r>
+        <w:rPr>
+          <w:rFonts w:hint="cs"/>
+          <w:sz w:val="24"/>
+          <w:szCs w:val="24"/>
+          <w:rtl/>
+        </w:rPr>
+        <w:t xml:space="preserve"> </w:t>
+      </w:r>
+      <w:r>
+        <w:rPr>
+          <w:b/>
+          <w:bCs/>
+          <w:sz w:val="24"/>
+          <w:szCs w:val="24"/>
+        </w:rPr>
+        <w:t>Decorator</w:t>
+      </w:r>
+      <w:r>
+        <w:rPr>
+          <w:rFonts w:hint="cs"/>
+          <w:sz w:val="24"/>
+          <w:szCs w:val="24"/>
+          <w:rtl/>
+        </w:rPr>
+        <w:t>,</w:t>
+      </w:r>
+      <w:r>
+        <w:rPr>
+          <w:rFonts w:hint="cs"/>
+          <w:sz w:val="24"/>
+          <w:szCs w:val="24"/>
+          <w:rtl/>
+        </w:rPr>
+        <w:t xml:space="preserve"> </w:t>
+      </w:r>
+      <w:r>
+        <w:rPr>
+          <w:rFonts w:hint="cs"/>
+          <w:sz w:val="24"/>
+          <w:szCs w:val="24"/>
+          <w:rtl/>
+        </w:rPr>
+        <w:t>שכן תבנית זו פותרת בדיוק את הבעיות ההנדסיות שציינו.</w:t>
       </w:r>
     </w:p>
     <w:p>
@@ -5102,15 +5210,44 @@
     <w:p>
       <w:pPr>
         <w:spacing w:after="0" w:line="240" w:lineRule="auto"/>
-        <w:ind w:right="720" w:firstLine="360"/>
-      </w:pPr>
-      <w:r>
-        <w:rPr>
-          <w:rtl/>
-        </w:rPr>
-        <w:t xml:space="preserve">המחלקה </w:t>
-      </w:r>
-      <w:r>
+        <w:ind w:left="360" w:right="720"/>
+        <w:rPr>
+          <w:sz w:val="24"/>
+          <w:szCs w:val="24"/>
+        </w:rPr>
+      </w:pPr>
+      <w:r>
+        <w:rPr>
+          <w:rFonts w:hint="cs"/>
+          <w:sz w:val="24"/>
+          <w:szCs w:val="24"/>
+          <w:rtl/>
+        </w:rPr>
+        <w:t>המחלק</w:t>
+      </w:r>
+      <w:r>
+        <w:rPr>
+          <w:rFonts w:hint="cs"/>
+          <w:sz w:val="24"/>
+          <w:szCs w:val="24"/>
+          <w:rtl/>
+        </w:rPr>
+        <w:t>ות</w:t>
+      </w:r>
+      <w:r>
+        <w:rPr>
+          <w:rFonts w:hint="cs"/>
+          <w:sz w:val="24"/>
+          <w:szCs w:val="24"/>
+          <w:rtl/>
+        </w:rPr>
+        <w:t xml:space="preserve"> </w:t>
+      </w:r>
+      <w:r>
+        <w:rPr>
+          <w:sz w:val="24"/>
+          <w:szCs w:val="24"/>
+        </w:rPr>
         <w:t>‘</w:t>
       </w:r>
       <w:r>
@@ -5120,57 +5257,1273 @@
           <w:i/>
           <w:iCs/>
           <w:color w:val="002060"/>
-        </w:rPr>
-        <w:t>FaceBookUserManager’</w:t>
-      </w:r>
-      <w:r>
-        <w:rPr>
-          <w:b/>
-          <w:bCs/>
+          <w:sz w:val="24"/>
+          <w:szCs w:val="24"/>
+        </w:rPr>
+        <w:t>PictureBoxBordered’</w:t>
+      </w:r>
+      <w:r>
+        <w:rPr>
+          <w:rFonts w:hint="cs"/>
+          <w:sz w:val="24"/>
+          <w:szCs w:val="24"/>
+          <w:rtl/>
+        </w:rPr>
+        <w:t xml:space="preserve"> </w:t>
+      </w:r>
+      <w:r>
+        <w:rPr>
+          <w:rFonts w:hint="cs"/>
           <w:i/>
           <w:iCs/>
           <w:color w:val="002060"/>
+          <w:sz w:val="24"/>
+          <w:szCs w:val="24"/>
+          <w:rtl/>
+        </w:rPr>
+        <w:t>ו</w:t>
+      </w:r>
+      <w:r>
+        <w:rPr>
+          <w:b/>
+          <w:bCs/>
+          <w:i/>
+          <w:iCs/>
+          <w:color w:val="002060"/>
+          <w:sz w:val="24"/>
+          <w:szCs w:val="24"/>
+        </w:rPr>
+        <w:t>’PictureBoxNamed’</w:t>
+      </w:r>
+      <w:r>
+        <w:rPr>
+          <w:rFonts w:hint="cs"/>
+          <w:b/>
+          <w:bCs/>
+          <w:i/>
+          <w:iCs/>
+          <w:color w:val="002060"/>
+          <w:sz w:val="24"/>
+          <w:szCs w:val="24"/>
           <w:rtl/>
         </w:rPr>
         <w:t xml:space="preserve"> </w:t>
       </w:r>
       <w:r>
         <w:rPr>
-          <w:rtl/>
-        </w:rPr>
-        <w:t xml:space="preserve">מממשת את תבנית </w:t>
-      </w:r>
-      <w:r>
-        <w:rPr>
-          <w:b/>
-          <w:bCs/>
-        </w:rPr>
-        <w:t>Caching Proxy</w:t>
-      </w:r>
-      <w:r>
-        <w:rPr>
-          <w:b/>
-          <w:bCs/>
+          <w:rFonts w:hint="cs"/>
+          <w:sz w:val="24"/>
+          <w:szCs w:val="24"/>
+          <w:rtl/>
+        </w:rPr>
+        <w:t>מ</w:t>
+      </w:r>
+      <w:r>
+        <w:rPr>
+          <w:rFonts w:hint="cs"/>
+          <w:sz w:val="24"/>
+          <w:szCs w:val="24"/>
+          <w:rtl/>
+        </w:rPr>
+        <w:t>ממ</w:t>
+      </w:r>
+      <w:r>
+        <w:rPr>
+          <w:rFonts w:hint="cs"/>
+          <w:sz w:val="24"/>
+          <w:szCs w:val="24"/>
+          <w:rtl/>
+        </w:rPr>
+        <w:t>ש</w:t>
+      </w:r>
+      <w:r>
+        <w:rPr>
+          <w:rFonts w:hint="cs"/>
+          <w:sz w:val="24"/>
+          <w:szCs w:val="24"/>
+          <w:rtl/>
+        </w:rPr>
+        <w:t>ו</w:t>
+      </w:r>
+      <w:r>
+        <w:rPr>
+          <w:rFonts w:hint="cs"/>
+          <w:sz w:val="24"/>
+          <w:szCs w:val="24"/>
+          <w:rtl/>
+        </w:rPr>
+        <w:t>ת</w:t>
+      </w:r>
+      <w:r>
+        <w:rPr>
+          <w:rFonts w:hint="cs"/>
+          <w:sz w:val="24"/>
+          <w:szCs w:val="24"/>
+          <w:rtl/>
+        </w:rPr>
+        <w:t xml:space="preserve"> את</w:t>
+      </w:r>
+      <w:r>
+        <w:rPr>
+          <w:rFonts w:hint="cs"/>
+          <w:sz w:val="24"/>
+          <w:szCs w:val="24"/>
           <w:rtl/>
         </w:rPr>
         <w:t xml:space="preserve"> </w:t>
       </w:r>
       <w:r>
         <w:rPr>
-          <w:rtl/>
-        </w:rPr>
-        <w:t>באופן הבא:</w:t>
-      </w:r>
-    </w:p>
-    <w:p>
-      <w:pPr>
-        <w:spacing w:after="0" w:line="240" w:lineRule="auto"/>
-        <w:rPr>
-          <w:b/>
-          <w:bCs/>
-          <w:sz w:val="24"/>
-          <w:szCs w:val="24"/>
-          <w:u w:val="single"/>
+          <w:rFonts w:hint="cs"/>
+          <w:sz w:val="24"/>
+          <w:szCs w:val="24"/>
+          <w:rtl/>
+        </w:rPr>
+        <w:t>ה</w:t>
+      </w:r>
+      <w:r>
+        <w:rPr>
+          <w:rFonts w:hint="cs"/>
+          <w:sz w:val="24"/>
+          <w:szCs w:val="24"/>
+          <w:rtl/>
+        </w:rPr>
+        <w:t xml:space="preserve">תבנית </w:t>
+      </w:r>
+      <w:r>
+        <w:rPr>
+          <w:rFonts w:hint="cs"/>
+          <w:b/>
+          <w:bCs/>
+          <w:sz w:val="24"/>
+          <w:szCs w:val="24"/>
+        </w:rPr>
+        <w:t>D</w:t>
+      </w:r>
+      <w:r>
+        <w:rPr>
+          <w:b/>
+          <w:bCs/>
+          <w:sz w:val="24"/>
+          <w:szCs w:val="24"/>
+        </w:rPr>
+        <w:t>ecorator</w:t>
+      </w:r>
+      <w:r>
+        <w:rPr>
+          <w:rFonts w:hint="cs"/>
+          <w:sz w:val="24"/>
+          <w:szCs w:val="24"/>
+          <w:rtl/>
+        </w:rPr>
+        <w:t xml:space="preserve"> באופן הבא:</w:t>
+      </w:r>
+    </w:p>
+    <w:p>
+      <w:pPr>
+        <w:pStyle w:val="ListParagraph"/>
+        <w:numPr>
+          <w:ilvl w:val="0"/>
+          <w:numId w:val="15"/>
+        </w:numPr>
+        <w:spacing w:after="0" w:line="240" w:lineRule="auto"/>
+        <w:ind w:right="720"/>
+        <w:rPr>
+          <w:sz w:val="24"/>
+          <w:szCs w:val="24"/>
+        </w:rPr>
+      </w:pPr>
+      <w:r>
+        <w:rPr>
+          <w:rFonts w:hint="cs"/>
+          <w:sz w:val="24"/>
+          <w:szCs w:val="24"/>
+          <w:rtl/>
+        </w:rPr>
+        <w:t>יצרנו</w:t>
+      </w:r>
+      <w:r>
+        <w:rPr>
+          <w:rFonts w:hint="cs"/>
+          <w:sz w:val="24"/>
+          <w:szCs w:val="24"/>
+          <w:rtl/>
+        </w:rPr>
+        <w:t xml:space="preserve"> מחלקה </w:t>
+      </w:r>
+      <w:r>
+        <w:rPr>
+          <w:rFonts w:hint="cs"/>
+          <w:sz w:val="24"/>
+          <w:szCs w:val="24"/>
+          <w:rtl/>
+        </w:rPr>
+        <w:t>בשם</w:t>
+      </w:r>
+      <w:r>
+        <w:rPr>
+          <w:rFonts w:hint="cs"/>
+          <w:sz w:val="24"/>
+          <w:szCs w:val="24"/>
+          <w:rtl/>
+        </w:rPr>
+        <w:t xml:space="preserve"> </w:t>
+      </w:r>
+      <w:r>
+        <w:rPr>
+          <w:sz w:val="24"/>
+          <w:szCs w:val="24"/>
+        </w:rPr>
+        <w:t>‘</w:t>
+      </w:r>
+      <w:r>
+        <w:rPr>
+          <w:b/>
+          <w:bCs/>
+          <w:i/>
+          <w:iCs/>
+          <w:color w:val="002060"/>
+          <w:sz w:val="24"/>
+          <w:szCs w:val="24"/>
+        </w:rPr>
+        <w:t>PictureBoxDecorator</w:t>
+      </w:r>
+      <w:r>
+        <w:rPr>
+          <w:b/>
+          <w:bCs/>
+          <w:i/>
+          <w:iCs/>
+          <w:color w:val="002060"/>
+          <w:sz w:val="24"/>
+          <w:szCs w:val="24"/>
+        </w:rPr>
+        <w:t>’</w:t>
+      </w:r>
+      <w:r>
+        <w:rPr>
+          <w:rFonts w:hint="cs"/>
+          <w:b/>
+          <w:bCs/>
+          <w:i/>
+          <w:iCs/>
+          <w:color w:val="002060"/>
+          <w:sz w:val="24"/>
+          <w:szCs w:val="24"/>
+          <w:rtl/>
+        </w:rPr>
+        <w:t xml:space="preserve"> </w:t>
+      </w:r>
+      <w:r>
+        <w:rPr>
+          <w:rFonts w:hint="cs"/>
+          <w:sz w:val="24"/>
+          <w:szCs w:val="24"/>
+          <w:rtl/>
+        </w:rPr>
+        <w:t>שיורשת מ</w:t>
+      </w:r>
+      <w:r>
+        <w:rPr>
+          <w:sz w:val="24"/>
+          <w:szCs w:val="24"/>
+        </w:rPr>
+        <w:t>PictureBox</w:t>
+      </w:r>
+      <w:r>
+        <w:rPr>
+          <w:rFonts w:hint="cs"/>
+          <w:sz w:val="24"/>
+          <w:szCs w:val="24"/>
+          <w:rtl/>
+        </w:rPr>
+        <w:t xml:space="preserve"> ומחזיקה מופע של </w:t>
+      </w:r>
+      <w:r>
+        <w:rPr>
+          <w:rStyle w:val="PageNumber"/>
+        </w:rPr>
+        <w:t>PictureBox</w:t>
+      </w:r>
+      <w:r>
+        <w:rPr>
+          <w:rStyle w:val="PageNumber"/>
+          <w:rFonts w:hint="cs"/>
+          <w:rtl/>
+        </w:rPr>
+        <w:t xml:space="preserve">. בנוסף המחלקה </w:t>
+      </w:r>
+      <w:r>
+        <w:rPr>
+          <w:rStyle w:val="PageNumber"/>
+          <w:rFonts w:hint="cs"/>
+          <w:rtl/>
+        </w:rPr>
+        <w:t>מממשת</w:t>
+      </w:r>
+      <w:r>
+        <w:rPr>
+          <w:rFonts w:hint="cs"/>
+          <w:sz w:val="24"/>
+          <w:szCs w:val="24"/>
+          <w:rtl/>
+        </w:rPr>
+        <w:t xml:space="preserve"> לוגיקה </w:t>
+      </w:r>
+      <w:r>
+        <w:rPr>
+          <w:rFonts w:hint="cs"/>
+          <w:sz w:val="24"/>
+          <w:szCs w:val="24"/>
+          <w:rtl/>
+        </w:rPr>
+        <w:t>ה</w:t>
+      </w:r>
+      <w:r>
+        <w:rPr>
+          <w:rFonts w:hint="cs"/>
+          <w:sz w:val="24"/>
+          <w:szCs w:val="24"/>
+          <w:rtl/>
+        </w:rPr>
+        <w:t>משותפת לכל הפקדים מ</w:t>
+      </w:r>
+      <w:r>
+        <w:rPr>
+          <w:rFonts w:hint="cs"/>
+          <w:sz w:val="24"/>
+          <w:szCs w:val="24"/>
+          <w:rtl/>
+        </w:rPr>
+        <w:t>ה</w:t>
+      </w:r>
+      <w:r>
+        <w:rPr>
+          <w:rFonts w:hint="cs"/>
+          <w:sz w:val="24"/>
+          <w:szCs w:val="24"/>
+          <w:rtl/>
+        </w:rPr>
+        <w:t>סוג</w:t>
+      </w:r>
+      <w:r>
+        <w:rPr>
+          <w:rFonts w:hint="cs"/>
+          <w:sz w:val="24"/>
+          <w:szCs w:val="24"/>
+          <w:rtl/>
+        </w:rPr>
+        <w:t xml:space="preserve"> של</w:t>
+      </w:r>
+      <w:r>
+        <w:rPr>
+          <w:rFonts w:hint="cs"/>
+          <w:sz w:val="24"/>
+          <w:szCs w:val="24"/>
+          <w:rtl/>
+        </w:rPr>
+        <w:t xml:space="preserve"> תמונה מקוננת </w:t>
+      </w:r>
+      <w:r>
+        <w:rPr>
+          <w:rFonts w:hint="cs"/>
+          <w:sz w:val="24"/>
+          <w:szCs w:val="24"/>
+          <w:rtl/>
+        </w:rPr>
+        <w:t>שנרצה</w:t>
+      </w:r>
+      <w:r>
+        <w:rPr>
+          <w:rFonts w:hint="cs"/>
+          <w:sz w:val="24"/>
+          <w:szCs w:val="24"/>
+          <w:rtl/>
+        </w:rPr>
+        <w:t xml:space="preserve"> ליצור בעתיד</w:t>
+      </w:r>
+      <w:r>
+        <w:rPr>
+          <w:rFonts w:hint="cs"/>
+          <w:sz w:val="24"/>
+          <w:szCs w:val="24"/>
+          <w:rtl/>
+        </w:rPr>
+        <w:t>.</w:t>
+      </w:r>
+    </w:p>
+    <w:p>
+      <w:pPr>
+        <w:pStyle w:val="ListParagraph"/>
+        <w:numPr>
+          <w:ilvl w:val="0"/>
+          <w:numId w:val="15"/>
+        </w:numPr>
+        <w:spacing w:after="0" w:line="240" w:lineRule="auto"/>
+        <w:ind w:right="720"/>
+        <w:rPr>
+          <w:sz w:val="24"/>
+          <w:szCs w:val="24"/>
+        </w:rPr>
+      </w:pPr>
+      <w:r>
+        <w:rPr>
+          <w:rFonts w:hint="cs"/>
+          <w:sz w:val="24"/>
+          <w:szCs w:val="24"/>
+          <w:rtl/>
+        </w:rPr>
+        <w:t xml:space="preserve">שתי המחלקות </w:t>
+      </w:r>
+      <w:r>
+        <w:rPr>
+          <w:sz w:val="24"/>
+          <w:szCs w:val="24"/>
+        </w:rPr>
+        <w:t>‘</w:t>
+      </w:r>
+      <w:r>
+        <w:rPr>
+          <w:b/>
+          <w:bCs/>
+          <w:i/>
+          <w:iCs/>
+          <w:color w:val="002060"/>
+          <w:sz w:val="24"/>
+          <w:szCs w:val="24"/>
+        </w:rPr>
+        <w:t>PictureBoxBordered’</w:t>
+      </w:r>
+      <w:r>
+        <w:rPr>
+          <w:rFonts w:hint="cs"/>
+          <w:sz w:val="24"/>
+          <w:szCs w:val="24"/>
+          <w:rtl/>
+        </w:rPr>
+        <w:t xml:space="preserve"> </w:t>
+      </w:r>
+      <w:r>
+        <w:rPr>
+          <w:rFonts w:hint="cs"/>
+          <w:i/>
+          <w:iCs/>
+          <w:color w:val="002060"/>
+          <w:sz w:val="24"/>
+          <w:szCs w:val="24"/>
+          <w:rtl/>
+        </w:rPr>
+        <w:t>ו</w:t>
+      </w:r>
+      <w:r>
+        <w:rPr>
+          <w:b/>
+          <w:bCs/>
+          <w:i/>
+          <w:iCs/>
+          <w:color w:val="002060"/>
+          <w:sz w:val="24"/>
+          <w:szCs w:val="24"/>
+        </w:rPr>
+        <w:t>’PictureBoxNamed’</w:t>
+      </w:r>
+      <w:r>
+        <w:rPr>
+          <w:rFonts w:hint="cs"/>
+          <w:b/>
+          <w:bCs/>
+          <w:i/>
+          <w:iCs/>
+          <w:color w:val="002060"/>
+          <w:sz w:val="24"/>
+          <w:szCs w:val="24"/>
+          <w:rtl/>
+        </w:rPr>
+        <w:t xml:space="preserve"> </w:t>
+      </w:r>
+      <w:r>
+        <w:rPr>
+          <w:rFonts w:hint="cs"/>
+          <w:sz w:val="24"/>
+          <w:szCs w:val="24"/>
+          <w:rtl/>
+        </w:rPr>
+        <w:t>יורשות מ</w:t>
+      </w:r>
+      <w:r>
+        <w:rPr>
+          <w:sz w:val="24"/>
+          <w:szCs w:val="24"/>
+        </w:rPr>
+        <w:t>PictureBoxDecorator</w:t>
+      </w:r>
+      <w:r>
+        <w:rPr>
+          <w:rFonts w:hint="cs"/>
+          <w:sz w:val="24"/>
+          <w:szCs w:val="24"/>
+          <w:rtl/>
+        </w:rPr>
+        <w:t>, ולכן כוללות את הלוגיקה המשותפת, ונותר להן רק להוסיף לוגיקה מינימלית המבדילה אותן אחת מהשנייה.</w:t>
+      </w:r>
+    </w:p>
+    <w:p>
+      <w:pPr>
+        <w:pStyle w:val="ListParagraph"/>
+        <w:numPr>
+          <w:ilvl w:val="0"/>
+          <w:numId w:val="15"/>
+        </w:numPr>
+        <w:spacing w:after="0" w:line="240" w:lineRule="auto"/>
+        <w:ind w:right="720"/>
+        <w:rPr>
+          <w:sz w:val="24"/>
+          <w:szCs w:val="24"/>
+        </w:rPr>
+      </w:pPr>
+      <w:r>
+        <w:rPr>
+          <w:rFonts w:hint="cs"/>
+          <w:sz w:val="24"/>
+          <w:szCs w:val="24"/>
+          <w:rtl/>
+        </w:rPr>
+        <w:t>כאשר נרצה ליצור תמונה עם שם ומסגרת (ואולי עוד דברים בעתיד), נוכל אתה ליצור אחת ביתר קלות באופן משורשר, לדוגמא:</w:t>
+      </w:r>
+    </w:p>
+    <w:p>
+      <w:pPr>
+        <w:pStyle w:val="ListParagraph"/>
+        <w:spacing w:after="0" w:line="240" w:lineRule="auto"/>
+        <w:ind w:right="720"/>
+        <w:rPr>
+          <w:color w:val="000000" w:themeColor="text1"/>
+        </w:rPr>
+      </w:pPr>
+      <w:r>
+        <w:rPr>
+          <w:color w:val="000000" w:themeColor="text1"/>
+        </w:rPr>
+        <w:t>Picture = new PictureBoxBorder(new PictureBoxNamed(new PictureBox()));</w:t>
+      </w:r>
+      <w:r>
+        <w:rPr>
+          <w:rFonts w:hint="cs"/>
+          <w:color w:val="000000" w:themeColor="text1"/>
+          <w:rtl/>
+        </w:rPr>
+        <w:t xml:space="preserve"> </w:t>
+      </w:r>
+    </w:p>
+    <w:p>
+      <w:pPr>
+        <w:pStyle w:val="ListParagraph"/>
+        <w:spacing w:after="0" w:line="240" w:lineRule="auto"/>
+        <w:ind w:right="720"/>
+        <w:rPr>
+          <w:color w:val="000000" w:themeColor="text1"/>
+        </w:rPr>
+      </w:pPr>
+    </w:p>
+    <w:p>
+      <w:pPr>
+        <w:spacing w:after="0" w:line="240" w:lineRule="auto"/>
+        <w:ind w:left="360" w:right="720"/>
+        <w:rPr>
+          <w:b/>
+          <w:bCs/>
+          <w:sz w:val="24"/>
+          <w:szCs w:val="24"/>
+          <w:rtl/>
+        </w:rPr>
+      </w:pPr>
+      <w:r>
+        <w:rPr>
+          <w:rFonts w:hint="cs"/>
+          <w:b/>
+          <w:bCs/>
+          <w:sz w:val="24"/>
+          <w:szCs w:val="24"/>
+          <w:rtl/>
+        </w:rPr>
+        <w:t>אם כך חלוקת התפקידים בתבנית היא:</w:t>
+      </w:r>
+    </w:p>
+    <w:p>
+      <w:pPr>
+        <w:pStyle w:val="ListParagraph"/>
+        <w:numPr>
+          <w:ilvl w:val="0"/>
+          <w:numId w:val="16"/>
+        </w:numPr>
+        <w:spacing w:after="0" w:line="240" w:lineRule="auto"/>
+        <w:ind w:right="720"/>
+        <w:rPr>
+          <w:b/>
+          <w:bCs/>
+          <w:sz w:val="24"/>
+          <w:szCs w:val="24"/>
+        </w:rPr>
+      </w:pPr>
+      <w:r>
+        <w:rPr>
+          <w:rFonts w:hint="cs"/>
+          <w:b/>
+          <w:bCs/>
+          <w:sz w:val="24"/>
+          <w:szCs w:val="24"/>
+          <w:rtl/>
+        </w:rPr>
+        <w:t xml:space="preserve">המחלקה </w:t>
+      </w:r>
+      <w:r>
+        <w:rPr>
+          <w:b/>
+          <w:bCs/>
+          <w:sz w:val="24"/>
+          <w:szCs w:val="24"/>
+        </w:rPr>
+        <w:t>‘</w:t>
+      </w:r>
+      <w:r>
+        <w:rPr>
+          <w:b/>
+          <w:bCs/>
+          <w:i/>
+          <w:iCs/>
+          <w:color w:val="002060"/>
+          <w:sz w:val="24"/>
+          <w:szCs w:val="24"/>
+        </w:rPr>
+        <w:t>PictureBoxDecorator</w:t>
+      </w:r>
+      <w:r>
+        <w:rPr>
+          <w:b/>
+          <w:bCs/>
+          <w:i/>
+          <w:iCs/>
+          <w:color w:val="002060"/>
+          <w:sz w:val="24"/>
+          <w:szCs w:val="24"/>
+        </w:rPr>
+        <w:t>’</w:t>
+      </w:r>
+      <w:r>
+        <w:rPr>
+          <w:rFonts w:hint="cs"/>
+          <w:b/>
+          <w:bCs/>
+          <w:i/>
+          <w:iCs/>
+          <w:color w:val="002060"/>
+          <w:sz w:val="24"/>
+          <w:szCs w:val="24"/>
+          <w:rtl/>
+        </w:rPr>
+        <w:t xml:space="preserve"> </w:t>
+      </w:r>
+      <w:r>
+        <w:rPr>
+          <w:rFonts w:hint="cs"/>
+          <w:b/>
+          <w:bCs/>
+          <w:sz w:val="24"/>
+          <w:szCs w:val="24"/>
+          <w:rtl/>
+        </w:rPr>
+        <w:t>משמשת כ</w:t>
+      </w:r>
+      <w:r>
+        <w:rPr>
+          <w:b/>
+          <w:bCs/>
+          <w:sz w:val="24"/>
+          <w:szCs w:val="24"/>
+        </w:rPr>
+        <w:t>Decorator</w:t>
+      </w:r>
+      <w:r>
+        <w:rPr>
+          <w:rFonts w:hint="cs"/>
+          <w:b/>
+          <w:bCs/>
+          <w:sz w:val="24"/>
+          <w:szCs w:val="24"/>
+          <w:rtl/>
+        </w:rPr>
+        <w:t>.</w:t>
+      </w:r>
+    </w:p>
+    <w:p>
+      <w:pPr>
+        <w:pStyle w:val="ListParagraph"/>
+        <w:numPr>
+          <w:ilvl w:val="0"/>
+          <w:numId w:val="16"/>
+        </w:numPr>
+        <w:spacing w:after="0" w:line="240" w:lineRule="auto"/>
+        <w:ind w:right="720"/>
+        <w:rPr>
+          <w:b/>
+          <w:bCs/>
+          <w:sz w:val="24"/>
+          <w:szCs w:val="24"/>
+        </w:rPr>
+      </w:pPr>
+      <w:r>
+        <w:rPr>
+          <w:rFonts w:hint="cs"/>
+          <w:b/>
+          <w:bCs/>
+          <w:sz w:val="24"/>
+          <w:szCs w:val="24"/>
+          <w:rtl/>
+        </w:rPr>
+        <w:t>המחלקות</w:t>
+      </w:r>
+      <w:r>
+        <w:rPr>
+          <w:b/>
+          <w:bCs/>
+          <w:sz w:val="24"/>
+          <w:szCs w:val="24"/>
+        </w:rPr>
+        <w:t xml:space="preserve"> </w:t>
+      </w:r>
+      <w:r>
+        <w:rPr>
+          <w:b/>
+          <w:bCs/>
+          <w:i/>
+          <w:iCs/>
+          <w:color w:val="002060"/>
+          <w:sz w:val="24"/>
+          <w:szCs w:val="24"/>
+        </w:rPr>
+        <w:t>’PictureBoxNamed’</w:t>
+      </w:r>
+      <w:r>
+        <w:rPr>
+          <w:b/>
+          <w:bCs/>
+          <w:i/>
+          <w:iCs/>
+          <w:color w:val="002060"/>
+          <w:sz w:val="24"/>
+          <w:szCs w:val="24"/>
+        </w:rPr>
+        <w:t xml:space="preserve"> </w:t>
+      </w:r>
+      <w:r>
+        <w:rPr>
+          <w:b/>
+          <w:bCs/>
+          <w:i/>
+          <w:iCs/>
+          <w:color w:val="002060"/>
+          <w:sz w:val="24"/>
+          <w:szCs w:val="24"/>
+        </w:rPr>
+        <w:t xml:space="preserve">, </w:t>
+      </w:r>
+      <w:r>
+        <w:rPr>
+          <w:b/>
+          <w:bCs/>
+          <w:sz w:val="24"/>
+          <w:szCs w:val="24"/>
+        </w:rPr>
+        <w:t>‘</w:t>
+      </w:r>
+      <w:r>
+        <w:rPr>
+          <w:b/>
+          <w:bCs/>
+          <w:i/>
+          <w:iCs/>
+          <w:color w:val="002060"/>
+          <w:sz w:val="24"/>
+          <w:szCs w:val="24"/>
+        </w:rPr>
+        <w:t>PictureBoxBordered’</w:t>
+      </w:r>
+      <w:r>
+        <w:rPr>
+          <w:b/>
+          <w:bCs/>
+          <w:sz w:val="24"/>
+          <w:szCs w:val="24"/>
+        </w:rPr>
+        <w:t xml:space="preserve"> </w:t>
+      </w:r>
+      <w:r>
+        <w:rPr>
+          <w:rFonts w:hint="cs"/>
+          <w:b/>
+          <w:bCs/>
+          <w:sz w:val="24"/>
+          <w:szCs w:val="24"/>
+          <w:rtl/>
+        </w:rPr>
+        <w:t>משמשות כ</w:t>
+      </w:r>
+      <w:r>
+        <w:rPr>
+          <w:b/>
+          <w:bCs/>
+          <w:sz w:val="24"/>
+          <w:szCs w:val="24"/>
+        </w:rPr>
+        <w:t>Concrete</w:t>
+      </w:r>
+      <w:r>
+        <w:rPr>
+          <w:b/>
+          <w:bCs/>
+          <w:sz w:val="24"/>
+          <w:szCs w:val="24"/>
+        </w:rPr>
+        <w:t>Decorator</w:t>
+      </w:r>
+      <w:r>
+        <w:rPr>
+          <w:b/>
+          <w:bCs/>
+          <w:sz w:val="24"/>
+          <w:szCs w:val="24"/>
+        </w:rPr>
+        <w:t>s</w:t>
+      </w:r>
+      <w:r>
+        <w:rPr>
+          <w:rFonts w:hint="cs"/>
+          <w:b/>
+          <w:bCs/>
+          <w:sz w:val="24"/>
+          <w:szCs w:val="24"/>
+          <w:rtl/>
+        </w:rPr>
+        <w:t>.</w:t>
+      </w:r>
+    </w:p>
+    <w:p>
+      <w:pPr>
+        <w:pStyle w:val="ListParagraph"/>
+        <w:numPr>
+          <w:ilvl w:val="0"/>
+          <w:numId w:val="16"/>
+        </w:numPr>
+        <w:spacing w:after="0" w:line="240" w:lineRule="auto"/>
+        <w:ind w:right="720"/>
+        <w:rPr>
+          <w:b/>
+          <w:bCs/>
+          <w:sz w:val="24"/>
+          <w:szCs w:val="24"/>
+        </w:rPr>
+      </w:pPr>
+      <w:r>
+        <w:rPr>
+          <w:rFonts w:hint="cs"/>
+          <w:b/>
+          <w:bCs/>
+          <w:sz w:val="24"/>
+          <w:szCs w:val="24"/>
+          <w:rtl/>
+        </w:rPr>
+        <w:t xml:space="preserve">המחלקה </w:t>
+      </w:r>
+      <w:r>
+        <w:rPr>
+          <w:b/>
+          <w:bCs/>
+          <w:sz w:val="24"/>
+          <w:szCs w:val="24"/>
+        </w:rPr>
+        <w:t>‘</w:t>
+      </w:r>
+      <w:r>
+        <w:rPr>
+          <w:b/>
+          <w:bCs/>
+          <w:i/>
+          <w:iCs/>
+          <w:color w:val="002060"/>
+          <w:sz w:val="24"/>
+          <w:szCs w:val="24"/>
+        </w:rPr>
+        <w:t>PictureBox</w:t>
+      </w:r>
+      <w:r>
+        <w:rPr>
+          <w:b/>
+          <w:bCs/>
+          <w:i/>
+          <w:iCs/>
+          <w:color w:val="002060"/>
+          <w:sz w:val="24"/>
+          <w:szCs w:val="24"/>
+        </w:rPr>
+        <w:t>’</w:t>
+      </w:r>
+      <w:r>
+        <w:rPr>
+          <w:rFonts w:hint="cs"/>
+          <w:b/>
+          <w:bCs/>
+          <w:i/>
+          <w:iCs/>
+          <w:color w:val="002060"/>
+          <w:sz w:val="24"/>
+          <w:szCs w:val="24"/>
+          <w:rtl/>
+        </w:rPr>
+        <w:t xml:space="preserve"> </w:t>
+      </w:r>
+      <w:r>
+        <w:rPr>
+          <w:rFonts w:hint="cs"/>
+          <w:b/>
+          <w:bCs/>
+          <w:sz w:val="24"/>
+          <w:szCs w:val="24"/>
+          <w:rtl/>
+        </w:rPr>
+        <w:t>משמשת כ</w:t>
+      </w:r>
+      <w:r>
+        <w:rPr>
+          <w:b/>
+          <w:bCs/>
+          <w:sz w:val="24"/>
+          <w:szCs w:val="24"/>
+        </w:rPr>
+        <w:t>Decorated</w:t>
+      </w:r>
+      <w:r>
+        <w:rPr>
+          <w:rFonts w:hint="cs"/>
+          <w:b/>
+          <w:bCs/>
+          <w:sz w:val="24"/>
+          <w:szCs w:val="24"/>
+          <w:rtl/>
+        </w:rPr>
+        <w:t>.</w:t>
+      </w:r>
+    </w:p>
+    <w:p>
+      <w:pPr>
+        <w:pStyle w:val="ListParagraph"/>
+        <w:numPr>
+          <w:ilvl w:val="0"/>
+          <w:numId w:val="16"/>
+        </w:numPr>
+        <w:spacing w:after="0" w:line="240" w:lineRule="auto"/>
+        <w:ind w:right="720"/>
+        <w:rPr>
+          <w:b/>
+          <w:bCs/>
+          <w:sz w:val="24"/>
+          <w:szCs w:val="24"/>
+        </w:rPr>
+      </w:pPr>
+      <w:r>
+        <w:rPr>
+          <w:rFonts w:hint="cs"/>
+          <w:b/>
+          <w:bCs/>
+          <w:sz w:val="24"/>
+          <w:szCs w:val="24"/>
+          <w:rtl/>
+        </w:rPr>
+        <w:t>הטפסים השונים הם</w:t>
+      </w:r>
+      <w:r>
+        <w:rPr>
+          <w:rFonts w:hint="cs"/>
+          <w:b/>
+          <w:bCs/>
+          <w:sz w:val="24"/>
+          <w:szCs w:val="24"/>
+          <w:rtl/>
+        </w:rPr>
+        <w:t xml:space="preserve"> ה</w:t>
+      </w:r>
+      <w:r>
+        <w:rPr>
+          <w:b/>
+          <w:bCs/>
+          <w:sz w:val="24"/>
+          <w:szCs w:val="24"/>
+        </w:rPr>
+        <w:t>Client</w:t>
+      </w:r>
+      <w:r>
+        <w:rPr>
+          <w:rFonts w:hint="cs"/>
+          <w:b/>
+          <w:bCs/>
+          <w:sz w:val="24"/>
+          <w:szCs w:val="24"/>
+          <w:rtl/>
+        </w:rPr>
+        <w:t>.</w:t>
+      </w:r>
+    </w:p>
+    <w:p>
+      <w:pPr>
+        <w:spacing w:after="0" w:line="240" w:lineRule="auto"/>
+        <w:ind w:left="360" w:right="720"/>
+        <w:rPr>
+          <w:b/>
+          <w:bCs/>
+          <w:sz w:val="24"/>
+          <w:szCs w:val="24"/>
+          <w:rtl/>
+        </w:rPr>
+      </w:pPr>
+    </w:p>
+    <w:p>
+      <w:pPr>
+        <w:spacing w:after="0" w:line="240" w:lineRule="auto"/>
+        <w:ind w:left="360" w:right="720"/>
+        <w:rPr>
+          <w:sz w:val="24"/>
+          <w:szCs w:val="24"/>
+          <w:rtl/>
+        </w:rPr>
+      </w:pPr>
+      <w:r>
+        <w:rPr>
+          <w:rFonts w:hint="cs"/>
+          <w:sz w:val="24"/>
+          <w:szCs w:val="24"/>
+          <w:rtl/>
+        </w:rPr>
+        <w:t xml:space="preserve">ניתן למצוא את מימוש התבנית בקוד במחלקות </w:t>
+      </w:r>
+      <w:r>
+        <w:rPr>
+          <w:sz w:val="24"/>
+          <w:szCs w:val="24"/>
+        </w:rPr>
+        <w:t>‘</w:t>
+      </w:r>
+      <w:r>
+        <w:rPr>
+          <w:b/>
+          <w:bCs/>
+          <w:i/>
+          <w:iCs/>
+          <w:color w:val="002060"/>
+          <w:sz w:val="24"/>
+          <w:szCs w:val="24"/>
+        </w:rPr>
+        <w:t>PictureBoxDecorator</w:t>
+      </w:r>
+      <w:r>
+        <w:rPr>
+          <w:b/>
+          <w:bCs/>
+          <w:i/>
+          <w:iCs/>
+          <w:color w:val="002060"/>
+          <w:sz w:val="24"/>
+          <w:szCs w:val="24"/>
+        </w:rPr>
+        <w:t>’</w:t>
+      </w:r>
+      <w:r>
+        <w:rPr>
+          <w:rFonts w:hint="cs"/>
+          <w:b/>
+          <w:bCs/>
+          <w:i/>
+          <w:iCs/>
+          <w:color w:val="002060"/>
+          <w:sz w:val="24"/>
+          <w:szCs w:val="24"/>
+          <w:rtl/>
+        </w:rPr>
+        <w:t xml:space="preserve">, </w:t>
+      </w:r>
+      <w:r>
+        <w:rPr>
+          <w:b/>
+          <w:bCs/>
+          <w:i/>
+          <w:iCs/>
+          <w:color w:val="002060"/>
+          <w:sz w:val="24"/>
+          <w:szCs w:val="24"/>
+        </w:rPr>
+        <w:t>’PictureBoxNamed’</w:t>
+      </w:r>
+      <w:r>
+        <w:rPr>
+          <w:b/>
+          <w:bCs/>
+          <w:i/>
+          <w:iCs/>
+          <w:color w:val="002060"/>
+          <w:sz w:val="24"/>
+          <w:szCs w:val="24"/>
+        </w:rPr>
+        <w:t xml:space="preserve"> </w:t>
+      </w:r>
+      <w:r>
+        <w:rPr>
+          <w:b/>
+          <w:bCs/>
+          <w:i/>
+          <w:iCs/>
+          <w:color w:val="002060"/>
+          <w:sz w:val="24"/>
+          <w:szCs w:val="24"/>
+        </w:rPr>
+        <w:t xml:space="preserve">, </w:t>
+      </w:r>
+      <w:r>
+        <w:rPr>
+          <w:b/>
+          <w:bCs/>
+          <w:sz w:val="24"/>
+          <w:szCs w:val="24"/>
+        </w:rPr>
+        <w:t>‘</w:t>
+      </w:r>
+      <w:r>
+        <w:rPr>
+          <w:b/>
+          <w:bCs/>
+          <w:i/>
+          <w:iCs/>
+          <w:color w:val="002060"/>
+          <w:sz w:val="24"/>
+          <w:szCs w:val="24"/>
+        </w:rPr>
+        <w:t>PictureBoxBordered’</w:t>
+      </w:r>
+      <w:r>
+        <w:rPr>
+          <w:rFonts w:hint="cs"/>
+          <w:sz w:val="24"/>
+          <w:szCs w:val="24"/>
+          <w:rtl/>
+        </w:rPr>
+        <w:t xml:space="preserve"> </w:t>
+      </w:r>
+      <w:r>
+        <w:rPr>
+          <w:rFonts w:hint="cs"/>
+          <w:sz w:val="24"/>
+          <w:szCs w:val="24"/>
+          <w:rtl/>
+        </w:rPr>
+        <w:t>שבפרויקט</w:t>
+      </w:r>
+      <w:r>
+        <w:rPr>
+          <w:rFonts w:hint="cs"/>
+          <w:b/>
+          <w:bCs/>
+          <w:i/>
+          <w:iCs/>
+          <w:color w:val="002060"/>
+          <w:sz w:val="24"/>
+          <w:szCs w:val="24"/>
+          <w:rtl/>
+        </w:rPr>
+        <w:t xml:space="preserve"> </w:t>
+      </w:r>
+      <w:r>
+        <w:rPr>
+          <w:b/>
+          <w:bCs/>
+          <w:i/>
+          <w:iCs/>
+          <w:color w:val="002060"/>
+          <w:sz w:val="24"/>
+          <w:szCs w:val="24"/>
+        </w:rPr>
+        <w:t>’</w:t>
+      </w:r>
+      <w:r>
+        <w:rPr>
+          <w:rFonts w:hint="cs"/>
+          <w:b/>
+          <w:bCs/>
+          <w:i/>
+          <w:iCs/>
+          <w:color w:val="002060"/>
+          <w:sz w:val="24"/>
+          <w:szCs w:val="24"/>
+        </w:rPr>
+        <w:t>F</w:t>
+      </w:r>
+      <w:r>
+        <w:rPr>
+          <w:b/>
+          <w:bCs/>
+          <w:i/>
+          <w:iCs/>
+          <w:color w:val="002060"/>
+          <w:sz w:val="24"/>
+          <w:szCs w:val="24"/>
+        </w:rPr>
+        <w:t>acebookAppWinformsUI</w:t>
+      </w:r>
+      <w:r>
+        <w:rPr>
+          <w:rFonts w:hint="cs"/>
+          <w:b/>
+          <w:bCs/>
+          <w:i/>
+          <w:iCs/>
+          <w:color w:val="002060"/>
+          <w:sz w:val="24"/>
+          <w:szCs w:val="24"/>
+          <w:rtl/>
+        </w:rPr>
+        <w:t xml:space="preserve"> </w:t>
+      </w:r>
+      <w:r>
+        <w:rPr>
+          <w:rFonts w:hint="cs"/>
+          <w:sz w:val="24"/>
+          <w:szCs w:val="24"/>
+          <w:rtl/>
+        </w:rPr>
+        <w:t>וא</w:t>
+      </w:r>
+      <w:r>
+        <w:rPr>
+          <w:rFonts w:hint="cs"/>
+          <w:sz w:val="24"/>
+          <w:szCs w:val="24"/>
+          <w:rtl/>
+        </w:rPr>
+        <w:t>ת השימוש בתבנית אפשר למצוא</w:t>
+      </w:r>
+      <w:r>
+        <w:rPr>
+          <w:rFonts w:hint="cs"/>
+          <w:sz w:val="24"/>
+          <w:szCs w:val="24"/>
+          <w:rtl/>
+        </w:rPr>
+        <w:t xml:space="preserve"> בטפסי האלבומים, הקבוצות והאלבומים באותו הפרוייקט.</w:t>
+      </w:r>
+    </w:p>
+    <w:p>
+      <w:pPr>
+        <w:pStyle w:val="ListParagraph"/>
+        <w:spacing w:after="0" w:line="240" w:lineRule="auto"/>
+        <w:ind w:right="720"/>
+        <w:rPr>
+          <w:color w:val="000000" w:themeColor="text1"/>
         </w:rPr>
       </w:pPr>
     </w:p>
@@ -7989,7 +9342,7 @@
     <w:name w:val="Normal"/>
     <w:aliases w:val="01 - רגיל"/>
     <w:qFormat/>
-    <w:rsid w:val="00A17564"/>
+    <w:rsid w:val="00C72180"/>
     <w:pPr>
       <w:bidi/>
       <w:spacing w:after="120"/>

</xml_diff>